<commit_message>
ajout de blabla dans la partie conception
</commit_message>
<xml_diff>
--- a/doc/Labo2_Rapport.docx
+++ b/doc/Labo2_Rapport.docx
@@ -181,6 +181,24 @@
       <w:r>
         <w:t>retournant des informations en fonctions de leur modèle.</w:t>
       </w:r>
+      <w:r>
+        <w:t xml:space="preserve"> De cette manière </w:t>
+      </w:r>
+      <w:r>
+        <w:t xml:space="preserve">les vaisseaux respectent l’interface nécessaire de </w:t>
+      </w:r>
+      <w:proofErr w:type="spellStart"/>
+      <w:r>
+        <w:rPr>
+          <w:b/>
+          <w:bCs/>
+        </w:rPr>
+        <w:t>Ship</w:t>
+      </w:r>
+      <w:proofErr w:type="spellEnd"/>
+      <w:r>
+        <w:t xml:space="preserve"> mais n’ont pas besoin de stocker des valeurs inutiles qui seraient redondante à tous les vaisseaux du même modèle. De plus, cette architecture nous permet de partager des caractéristiques avec des sous-modèles si le besoin </w:t>
+      </w:r>
     </w:p>
     <w:p>
       <w:r>
@@ -275,7 +293,7 @@
         <w:t>Squadron</w:t>
       </w:r>
       <w:r>
-        <w:t xml:space="preserve"> qui utilise une classe interne </w:t>
+        <w:t xml:space="preserve"> qui utilise une classe </w:t>
       </w:r>
       <w:proofErr w:type="spellStart"/>
       <w:r>
@@ -303,6 +321,27 @@
       </w:r>
       <w:r>
         <w:t>sur vaisseau.</w:t>
+      </w:r>
+      <w:r>
+        <w:t xml:space="preserve"> Nous avons décidé </w:t>
+      </w:r>
+      <w:r>
+        <w:t xml:space="preserve">que </w:t>
+      </w:r>
+      <w:proofErr w:type="spellStart"/>
+      <w:r>
+        <w:rPr>
+          <w:b/>
+          <w:bCs/>
+        </w:rPr>
+        <w:t>Member</w:t>
+      </w:r>
+      <w:proofErr w:type="spellEnd"/>
+      <w:r>
+        <w:t xml:space="preserve"> soit une classe interne car elle concerne uniquement Squadron et son implémentation de liste chainée.</w:t>
+      </w:r>
+      <w:r>
+        <w:t xml:space="preserve"> Des vaisseaux peuvent être ajouter ou supprimer de cette liste via des méthodes ou les opérateurs (+, -, +=, -=).</w:t>
       </w:r>
     </w:p>
     <w:p>

</xml_diff>

<commit_message>
ajouts de tests et corrections de bug au niveau de la suppression des leaders
</commit_message>
<xml_diff>
--- a/doc/Labo2_Rapport.docx
+++ b/doc/Labo2_Rapport.docx
@@ -71,19 +71,13 @@
         <w:t>Class</w:t>
       </w:r>
       <w:r>
-        <w:t xml:space="preserve">e </w:t>
-      </w:r>
-      <w:proofErr w:type="spellStart"/>
-      <w:r>
-        <w:t>Ship</w:t>
-      </w:r>
-      <w:proofErr w:type="spellEnd"/>
+        <w:t>e Ship</w:t>
+      </w:r>
     </w:p>
     <w:p>
       <w:r>
         <w:t xml:space="preserve">La classe </w:t>
       </w:r>
-      <w:proofErr w:type="spellStart"/>
       <w:r>
         <w:rPr>
           <w:b/>
@@ -91,7 +85,6 @@
         </w:rPr>
         <w:t>Ship</w:t>
       </w:r>
-      <w:proofErr w:type="spellEnd"/>
       <w:r>
         <w:t xml:space="preserve"> est une classe abstraite qui représente un vaisseau de notre application. </w:t>
       </w:r>
@@ -107,19 +100,13 @@
         <w:pStyle w:val="Titre2"/>
       </w:pPr>
       <w:r>
-        <w:t xml:space="preserve">Sous-Classes de </w:t>
-      </w:r>
-      <w:proofErr w:type="spellStart"/>
-      <w:r>
-        <w:t>Ship</w:t>
-      </w:r>
-      <w:proofErr w:type="spellEnd"/>
+        <w:t>Sous-Classes de Ship</w:t>
+      </w:r>
     </w:p>
     <w:p>
       <w:r>
         <w:t xml:space="preserve">Les vaisseaux concrets sont des sous-classes de </w:t>
       </w:r>
-      <w:proofErr w:type="spellStart"/>
       <w:r>
         <w:rPr>
           <w:b/>
@@ -127,35 +114,92 @@
         </w:rPr>
         <w:t>Ship</w:t>
       </w:r>
-      <w:proofErr w:type="spellEnd"/>
       <w:r>
         <w:t xml:space="preserve"> et implémente les méthodes virtuelles </w:t>
       </w:r>
-      <w:proofErr w:type="spellStart"/>
       <w:r>
         <w:rPr>
           <w:i/>
           <w:iCs/>
         </w:rPr>
-        <w:t>getModel</w:t>
-      </w:r>
-      <w:proofErr w:type="spellEnd"/>
+        <w:t xml:space="preserve">getModel, getModelSpeedMax </w:t>
+      </w:r>
+      <w:r>
+        <w:t xml:space="preserve">et </w:t>
+      </w:r>
       <w:r>
         <w:rPr>
           <w:i/>
           <w:iCs/>
         </w:rPr>
-        <w:t xml:space="preserve">, </w:t>
-      </w:r>
-      <w:proofErr w:type="spellStart"/>
+        <w:t>getModelWeight</w:t>
+      </w:r>
+      <w:r>
+        <w:t xml:space="preserve"> </w:t>
+      </w:r>
+      <w:r>
+        <w:t>retournant des informations en fonctions de leur modèle.</w:t>
+      </w:r>
+      <w:r>
+        <w:t xml:space="preserve"> De cette manière </w:t>
+      </w:r>
+      <w:r>
+        <w:t xml:space="preserve">les vaisseaux respectent l’interface nécessaire de </w:t>
+      </w:r>
+      <w:r>
+        <w:rPr>
+          <w:b/>
+          <w:bCs/>
+        </w:rPr>
+        <w:t>Ship</w:t>
+      </w:r>
+      <w:r>
+        <w:t xml:space="preserve"> mais n’ont pas besoin de stocker des valeurs inutiles qui seraient redondante à tous les vaisseaux du même modèle. De plus, cette architecture nous permet de partager des caractéristiques avec des sous-modèles si </w:t>
+      </w:r>
+      <w:r>
+        <w:t>besoin.</w:t>
+      </w:r>
+    </w:p>
+    <w:p>
+      <w:r>
+        <w:t>Tous les vaisseaux concrets on compteur de numéro de série auto-incrémenté à l’instanciation d’un objet.</w:t>
+      </w:r>
+    </w:p>
+    <w:p>
+      <w:pPr>
+        <w:pStyle w:val="Titre2"/>
+      </w:pPr>
+      <w:r>
+        <w:t xml:space="preserve">Classe </w:t>
+      </w:r>
+      <w:r>
+        <w:t>CargoShip</w:t>
+      </w:r>
+    </w:p>
+    <w:p>
+      <w:r>
+        <w:t xml:space="preserve">Cette sous-classe de </w:t>
+      </w:r>
+      <w:r>
+        <w:rPr>
+          <w:b/>
+          <w:bCs/>
+        </w:rPr>
+        <w:t xml:space="preserve">Ship </w:t>
+      </w:r>
+      <w:r>
+        <w:t xml:space="preserve">est également abstraite et représente la sous-population des vaisseaux qui peuvent transporter de la marchandise. Via </w:t>
+      </w:r>
+      <w:r>
+        <w:t xml:space="preserve">la variable </w:t>
+      </w:r>
       <w:r>
         <w:rPr>
           <w:i/>
           <w:iCs/>
         </w:rPr>
-        <w:t>getModelSpeedMax</w:t>
-      </w:r>
-      <w:proofErr w:type="spellEnd"/>
+        <w:t>currentCapacity</w:t>
+      </w:r>
       <w:r>
         <w:rPr>
           <w:i/>
@@ -164,45 +208,7 @@
         <w:t xml:space="preserve"> </w:t>
       </w:r>
       <w:r>
-        <w:t xml:space="preserve">et </w:t>
-      </w:r>
-      <w:proofErr w:type="spellStart"/>
-      <w:r>
-        <w:rPr>
-          <w:i/>
-          <w:iCs/>
-        </w:rPr>
-        <w:t>getModelWeight</w:t>
-      </w:r>
-      <w:proofErr w:type="spellEnd"/>
-      <w:r>
-        <w:t xml:space="preserve"> </w:t>
-      </w:r>
-      <w:r>
-        <w:t>retournant des informations en fonctions de leur modèle.</w:t>
-      </w:r>
-      <w:r>
-        <w:t xml:space="preserve"> De cette manière </w:t>
-      </w:r>
-      <w:r>
-        <w:t xml:space="preserve">les vaisseaux respectent l’interface nécessaire de </w:t>
-      </w:r>
-      <w:proofErr w:type="spellStart"/>
-      <w:r>
-        <w:rPr>
-          <w:b/>
-          <w:bCs/>
-        </w:rPr>
-        <w:t>Ship</w:t>
-      </w:r>
-      <w:proofErr w:type="spellEnd"/>
-      <w:r>
-        <w:t xml:space="preserve"> mais n’ont pas besoin de stocker des valeurs inutiles qui seraient redondante à tous les vaisseaux du même modèle. De plus, cette architecture nous permet de partager des caractéristiques avec des sous-modèles si le besoin </w:t>
-      </w:r>
-    </w:p>
-    <w:p>
-      <w:r>
-        <w:t>Tous les vaisseaux concrets on compteur de numéro de série auto-incrémenté à l’instanciation d’un objet.</w:t>
+        <w:t>il est possible de gérer la capacité du cargo.</w:t>
       </w:r>
     </w:p>
     <w:p>
@@ -210,65 +216,6 @@
         <w:pStyle w:val="Titre2"/>
       </w:pPr>
       <w:r>
-        <w:t xml:space="preserve">Classe </w:t>
-      </w:r>
-      <w:proofErr w:type="spellStart"/>
-      <w:r>
-        <w:t>CargoShip</w:t>
-      </w:r>
-      <w:proofErr w:type="spellEnd"/>
-    </w:p>
-    <w:p>
-      <w:r>
-        <w:t xml:space="preserve">Cette sous-classe de </w:t>
-      </w:r>
-      <w:proofErr w:type="spellStart"/>
-      <w:r>
-        <w:rPr>
-          <w:b/>
-          <w:bCs/>
-        </w:rPr>
-        <w:t>Ship</w:t>
-      </w:r>
-      <w:proofErr w:type="spellEnd"/>
-      <w:r>
-        <w:rPr>
-          <w:b/>
-          <w:bCs/>
-        </w:rPr>
-        <w:t xml:space="preserve"> </w:t>
-      </w:r>
-      <w:r>
-        <w:t xml:space="preserve">est également abstraite et représente la sous-population des vaisseaux qui peuvent transporter de la marchandise. Via </w:t>
-      </w:r>
-      <w:r>
-        <w:t xml:space="preserve">la variable </w:t>
-      </w:r>
-      <w:proofErr w:type="spellStart"/>
-      <w:r>
-        <w:rPr>
-          <w:i/>
-          <w:iCs/>
-        </w:rPr>
-        <w:t>currentCapacity</w:t>
-      </w:r>
-      <w:proofErr w:type="spellEnd"/>
-      <w:r>
-        <w:rPr>
-          <w:i/>
-          <w:iCs/>
-        </w:rPr>
-        <w:t xml:space="preserve"> </w:t>
-      </w:r>
-      <w:r>
-        <w:t>il est possible de gérer la capacité du cargo.</w:t>
-      </w:r>
-    </w:p>
-    <w:p>
-      <w:pPr>
-        <w:pStyle w:val="Titre2"/>
-      </w:pPr>
-      <w:r>
         <w:t>Classe Squadron</w:t>
       </w:r>
     </w:p>
@@ -295,7 +242,6 @@
       <w:r>
         <w:t xml:space="preserve"> qui utilise une classe </w:t>
       </w:r>
-      <w:proofErr w:type="spellStart"/>
       <w:r>
         <w:rPr>
           <w:b/>
@@ -303,7 +249,6 @@
         </w:rPr>
         <w:t>Member</w:t>
       </w:r>
-      <w:proofErr w:type="spellEnd"/>
       <w:r>
         <w:t xml:space="preserve"> </w:t>
       </w:r>
@@ -328,7 +273,6 @@
       <w:r>
         <w:t xml:space="preserve">que </w:t>
       </w:r>
-      <w:proofErr w:type="spellStart"/>
       <w:r>
         <w:rPr>
           <w:b/>
@@ -336,7 +280,6 @@
         </w:rPr>
         <w:t>Member</w:t>
       </w:r>
-      <w:proofErr w:type="spellEnd"/>
       <w:r>
         <w:t xml:space="preserve"> soit une classe interne car elle concerne uniquement Squadron et son implémentation de liste chainée.</w:t>
       </w:r>
@@ -357,13 +300,8 @@
         <w:t>Test</w:t>
       </w:r>
       <w:r>
-        <w:t xml:space="preserve"> de la classe </w:t>
-      </w:r>
-      <w:proofErr w:type="spellStart"/>
-      <w:r>
-        <w:t>Ship</w:t>
-      </w:r>
-      <w:proofErr w:type="spellEnd"/>
+        <w:t xml:space="preserve"> de la classe Ship</w:t>
+      </w:r>
     </w:p>
     <w:p>
       <w:pPr>
@@ -786,6 +724,12 @@
                 <w:color w:val="70AD47" w:themeColor="accent6"/>
               </w:rPr>
             </w:pPr>
+            <w:r>
+              <w:rPr>
+                <w:color w:val="70AD47" w:themeColor="accent6"/>
+              </w:rPr>
+              <w:t>Erreur</w:t>
+            </w:r>
           </w:p>
         </w:tc>
       </w:tr>
@@ -835,6 +779,12 @@
                 <w:color w:val="70AD47" w:themeColor="accent6"/>
               </w:rPr>
             </w:pPr>
+            <w:r>
+              <w:rPr>
+                <w:color w:val="70AD47" w:themeColor="accent6"/>
+              </w:rPr>
+              <w:t>Erreur</w:t>
+            </w:r>
           </w:p>
         </w:tc>
       </w:tr>
@@ -1009,13 +959,8 @@
         <w:pStyle w:val="Titre1"/>
       </w:pPr>
       <w:r>
-        <w:t xml:space="preserve">Test de la classe </w:t>
-      </w:r>
-      <w:proofErr w:type="spellStart"/>
-      <w:r>
-        <w:t>CargoShip</w:t>
-      </w:r>
-      <w:proofErr w:type="spellEnd"/>
+        <w:t>Test de la classe CargoShip</w:t>
+      </w:r>
     </w:p>
     <w:tbl>
       <w:tblPr>
@@ -1717,13 +1662,8 @@
           </w:tcPr>
           <w:p>
             <w:r>
-              <w:t xml:space="preserve">Construction d’un objet avec un nom </w:t>
-            </w:r>
-            <w:proofErr w:type="spellStart"/>
-            <w:r>
-              <w:t>null</w:t>
-            </w:r>
-            <w:proofErr w:type="spellEnd"/>
+              <w:t>Construction d’un objet avec un nom null</w:t>
+            </w:r>
           </w:p>
         </w:tc>
         <w:tc>
@@ -2146,6 +2086,12 @@
                 <w:color w:val="FF0000"/>
               </w:rPr>
             </w:pPr>
+            <w:r>
+              <w:rPr>
+                <w:color w:val="FF0000"/>
+              </w:rPr>
+              <w:t>Erreur</w:t>
+            </w:r>
           </w:p>
         </w:tc>
       </w:tr>
@@ -2253,6 +2199,12 @@
                 <w:color w:val="FF0000"/>
               </w:rPr>
             </w:pPr>
+            <w:r>
+              <w:rPr>
+                <w:color w:val="FF0000"/>
+              </w:rPr>
+              <w:t>Erreur</w:t>
+            </w:r>
           </w:p>
         </w:tc>
       </w:tr>
@@ -2357,6 +2309,12 @@
                 <w:color w:val="FF0000"/>
               </w:rPr>
             </w:pPr>
+            <w:r>
+              <w:rPr>
+                <w:color w:val="FF0000"/>
+              </w:rPr>
+              <w:t>Erreur</w:t>
+            </w:r>
           </w:p>
         </w:tc>
       </w:tr>
@@ -2464,6 +2422,12 @@
                 <w:color w:val="FF0000"/>
               </w:rPr>
             </w:pPr>
+            <w:r>
+              <w:rPr>
+                <w:color w:val="FF0000"/>
+              </w:rPr>
+              <w:t>Erreur</w:t>
+            </w:r>
           </w:p>
         </w:tc>
       </w:tr>
@@ -2568,6 +2532,12 @@
                 <w:color w:val="FF0000"/>
               </w:rPr>
             </w:pPr>
+            <w:r>
+              <w:rPr>
+                <w:color w:val="FF0000"/>
+              </w:rPr>
+              <w:t>Erreur</w:t>
+            </w:r>
           </w:p>
         </w:tc>
       </w:tr>
@@ -2839,6 +2809,12 @@
                 <w:color w:val="70AD47" w:themeColor="accent6"/>
               </w:rPr>
             </w:pPr>
+            <w:r>
+              <w:rPr>
+                <w:color w:val="70AD47" w:themeColor="accent6"/>
+              </w:rPr>
+              <w:t>Erreur</w:t>
+            </w:r>
           </w:p>
         </w:tc>
       </w:tr>
@@ -2927,6 +2903,171 @@
               <w:rPr>
                 <w:color w:val="70AD47" w:themeColor="accent6"/>
               </w:rPr>
+              <w:t>Ok</w:t>
+            </w:r>
+          </w:p>
+        </w:tc>
+        <w:tc>
+          <w:tcPr>
+            <w:tcW w:w="2121" w:type="dxa"/>
+            <w:vAlign w:val="center"/>
+          </w:tcPr>
+          <w:p>
+            <w:pPr>
+              <w:jc w:val="center"/>
+              <w:rPr>
+                <w:color w:val="70AD47" w:themeColor="accent6"/>
+              </w:rPr>
+            </w:pPr>
+            <w:r>
+              <w:rPr>
+                <w:color w:val="70AD47" w:themeColor="accent6"/>
+              </w:rPr>
+              <w:t>Ok</w:t>
+            </w:r>
+          </w:p>
+        </w:tc>
+      </w:tr>
+      <w:tr>
+        <w:trPr>
+          <w:jc w:val="center"/>
+        </w:trPr>
+        <w:tc>
+          <w:tcPr>
+            <w:tcW w:w="4815" w:type="dxa"/>
+          </w:tcPr>
+          <w:p>
+            <w:r>
+              <w:t>Quand le chef est supprimé de l’escadrille, il n’est plus chef</w:t>
+            </w:r>
+          </w:p>
+        </w:tc>
+        <w:tc>
+          <w:tcPr>
+            <w:tcW w:w="2126" w:type="dxa"/>
+            <w:vAlign w:val="center"/>
+          </w:tcPr>
+          <w:p>
+            <w:pPr>
+              <w:jc w:val="center"/>
+              <w:rPr>
+                <w:color w:val="70AD47" w:themeColor="accent6"/>
+              </w:rPr>
+            </w:pPr>
+            <w:r>
+              <w:rPr>
+                <w:color w:val="70AD47" w:themeColor="accent6"/>
+              </w:rPr>
+              <w:t>Ok</w:t>
+            </w:r>
+          </w:p>
+        </w:tc>
+        <w:tc>
+          <w:tcPr>
+            <w:tcW w:w="2121" w:type="dxa"/>
+            <w:vAlign w:val="center"/>
+          </w:tcPr>
+          <w:p>
+            <w:pPr>
+              <w:jc w:val="center"/>
+              <w:rPr>
+                <w:color w:val="70AD47" w:themeColor="accent6"/>
+              </w:rPr>
+            </w:pPr>
+            <w:r>
+              <w:rPr>
+                <w:color w:val="70AD47" w:themeColor="accent6"/>
+              </w:rPr>
+              <w:t>Ok</w:t>
+            </w:r>
+          </w:p>
+        </w:tc>
+      </w:tr>
+      <w:tr>
+        <w:trPr>
+          <w:jc w:val="center"/>
+        </w:trPr>
+        <w:tc>
+          <w:tcPr>
+            <w:tcW w:w="4815" w:type="dxa"/>
+          </w:tcPr>
+          <w:p>
+            <w:r>
+              <w:t>Calcul de la consommation de l’escadrille</w:t>
+            </w:r>
+          </w:p>
+        </w:tc>
+        <w:tc>
+          <w:tcPr>
+            <w:tcW w:w="2126" w:type="dxa"/>
+            <w:vAlign w:val="center"/>
+          </w:tcPr>
+          <w:p>
+            <w:pPr>
+              <w:jc w:val="center"/>
+              <w:rPr>
+                <w:color w:val="FF0000"/>
+              </w:rPr>
+            </w:pPr>
+            <w:r>
+              <w:rPr>
+                <w:color w:val="FF0000"/>
+              </w:rPr>
+              <w:t>Ok</w:t>
+            </w:r>
+          </w:p>
+        </w:tc>
+        <w:tc>
+          <w:tcPr>
+            <w:tcW w:w="2121" w:type="dxa"/>
+            <w:vAlign w:val="center"/>
+          </w:tcPr>
+          <w:p>
+            <w:pPr>
+              <w:jc w:val="center"/>
+              <w:rPr>
+                <w:color w:val="FF0000"/>
+              </w:rPr>
+            </w:pPr>
+            <w:r>
+              <w:rPr>
+                <w:color w:val="FF0000"/>
+              </w:rPr>
+              <w:t>Ok</w:t>
+            </w:r>
+          </w:p>
+        </w:tc>
+      </w:tr>
+      <w:tr>
+        <w:trPr>
+          <w:jc w:val="center"/>
+        </w:trPr>
+        <w:tc>
+          <w:tcPr>
+            <w:tcW w:w="4815" w:type="dxa"/>
+          </w:tcPr>
+          <w:p>
+            <w:r>
+              <w:t>Calcul de la consommation du vaisseau avec une vitesse ou une distance négative</w:t>
+            </w:r>
+          </w:p>
+        </w:tc>
+        <w:tc>
+          <w:tcPr>
+            <w:tcW w:w="2126" w:type="dxa"/>
+            <w:vAlign w:val="center"/>
+          </w:tcPr>
+          <w:p>
+            <w:pPr>
+              <w:jc w:val="center"/>
+              <w:rPr>
+                <w:color w:val="FF0000"/>
+              </w:rPr>
+            </w:pPr>
+            <w:r>
+              <w:rPr>
+                <w:color w:val="70AD47" w:themeColor="accent6"/>
+              </w:rPr>
               <w:t>Erreur</w:t>
             </w:r>
           </w:p>
@@ -2940,158 +3081,17 @@
             <w:pPr>
               <w:jc w:val="center"/>
               <w:rPr>
-                <w:color w:val="70AD47" w:themeColor="accent6"/>
-              </w:rPr>
-            </w:pPr>
-          </w:p>
-        </w:tc>
-      </w:tr>
-      <w:tr>
-        <w:trPr>
-          <w:jc w:val="center"/>
-        </w:trPr>
-        <w:tc>
-          <w:tcPr>
-            <w:tcW w:w="4815" w:type="dxa"/>
-          </w:tcPr>
-          <w:p>
-            <w:r>
-              <w:t>Quand le chef est supprimé de l’escadrille, il n’est plus chef</w:t>
-            </w:r>
-          </w:p>
-        </w:tc>
-        <w:tc>
-          <w:tcPr>
-            <w:tcW w:w="2126" w:type="dxa"/>
-            <w:vAlign w:val="center"/>
-          </w:tcPr>
-          <w:p>
-            <w:pPr>
-              <w:jc w:val="center"/>
-              <w:rPr>
-                <w:color w:val="70AD47" w:themeColor="accent6"/>
-              </w:rPr>
-            </w:pPr>
-            <w:r>
-              <w:rPr>
-                <w:color w:val="70AD47" w:themeColor="accent6"/>
-              </w:rPr>
-              <w:t>Ok</w:t>
-            </w:r>
-          </w:p>
-        </w:tc>
-        <w:tc>
-          <w:tcPr>
-            <w:tcW w:w="2121" w:type="dxa"/>
-            <w:vAlign w:val="center"/>
-          </w:tcPr>
-          <w:p>
-            <w:pPr>
-              <w:jc w:val="center"/>
-              <w:rPr>
-                <w:color w:val="70AD47" w:themeColor="accent6"/>
-              </w:rPr>
-            </w:pPr>
-          </w:p>
-        </w:tc>
-      </w:tr>
-      <w:tr>
-        <w:trPr>
-          <w:jc w:val="center"/>
-        </w:trPr>
-        <w:tc>
-          <w:tcPr>
-            <w:tcW w:w="4815" w:type="dxa"/>
-          </w:tcPr>
-          <w:p>
-            <w:r>
-              <w:t>Calcul de la consommation de l’escadrille</w:t>
-            </w:r>
-          </w:p>
-        </w:tc>
-        <w:tc>
-          <w:tcPr>
-            <w:tcW w:w="2126" w:type="dxa"/>
-            <w:vAlign w:val="center"/>
-          </w:tcPr>
-          <w:p>
-            <w:pPr>
-              <w:jc w:val="center"/>
-              <w:rPr>
-                <w:color w:val="FF0000"/>
-              </w:rPr>
-            </w:pPr>
-            <w:r>
-              <w:rPr>
-                <w:color w:val="FF0000"/>
-              </w:rPr>
-              <w:t>Ok</w:t>
-            </w:r>
-          </w:p>
-        </w:tc>
-        <w:tc>
-          <w:tcPr>
-            <w:tcW w:w="2121" w:type="dxa"/>
-            <w:vAlign w:val="center"/>
-          </w:tcPr>
-          <w:p>
-            <w:pPr>
-              <w:jc w:val="center"/>
-              <w:rPr>
-                <w:color w:val="FF0000"/>
-              </w:rPr>
-            </w:pPr>
-          </w:p>
-        </w:tc>
-      </w:tr>
-      <w:tr>
-        <w:trPr>
-          <w:jc w:val="center"/>
-        </w:trPr>
-        <w:tc>
-          <w:tcPr>
-            <w:tcW w:w="4815" w:type="dxa"/>
-          </w:tcPr>
-          <w:p>
-            <w:r>
-              <w:t>Calcul de la consommation du vaisseau avec une vitesse ou une distance négative</w:t>
-            </w:r>
-          </w:p>
-        </w:tc>
-        <w:tc>
-          <w:tcPr>
-            <w:tcW w:w="2126" w:type="dxa"/>
-            <w:vAlign w:val="center"/>
-          </w:tcPr>
-          <w:p>
-            <w:pPr>
-              <w:jc w:val="center"/>
-              <w:rPr>
-                <w:color w:val="FF0000"/>
-              </w:rPr>
-            </w:pPr>
-            <w:r>
-              <w:rPr>
-                <w:color w:val="70AD47" w:themeColor="accent6"/>
+                <w:color w:val="FF0000"/>
+              </w:rPr>
+            </w:pPr>
+            <w:r>
+              <w:rPr>
+                <w:color w:val="FF0000"/>
               </w:rPr>
               <w:t>Erreur</w:t>
             </w:r>
           </w:p>
         </w:tc>
-        <w:tc>
-          <w:tcPr>
-            <w:tcW w:w="2121" w:type="dxa"/>
-            <w:vAlign w:val="center"/>
-          </w:tcPr>
-          <w:p>
-            <w:pPr>
-              <w:jc w:val="center"/>
-              <w:rPr>
-                <w:color w:val="FF0000"/>
-              </w:rPr>
-            </w:pPr>
-          </w:p>
-        </w:tc>
       </w:tr>
       <w:tr>
         <w:trPr>
@@ -3139,6 +3139,12 @@
                 <w:color w:val="FF0000"/>
               </w:rPr>
             </w:pPr>
+            <w:r>
+              <w:rPr>
+                <w:color w:val="FF0000"/>
+              </w:rPr>
+              <w:t>Erreur</w:t>
+            </w:r>
           </w:p>
         </w:tc>
       </w:tr>

</xml_diff>